<commit_message>
Add dynmap support (I hope). Must add the following to the end of your config file if you wish to use it. dynmapSupport: true
Added a message to let you know that you teleported and where to
</commit_message>
<xml_diff>
--- a/ProjectDescription.docx
+++ b/ProjectDescription.docx
@@ -15,21 +15,8 @@
         <w:pStyle w:val="Subtitle"/>
       </w:pPr>
       <w:r>
-        <w:t xml:space="preserve">A </w:t>
-      </w:r>
-      <w:proofErr w:type="spellStart"/>
-      <w:r>
-        <w:t>Minecraft</w:t>
-      </w:r>
-      <w:proofErr w:type="spellEnd"/>
-      <w:r>
-        <w:t xml:space="preserve"> </w:t>
-      </w:r>
-      <w:proofErr w:type="spellStart"/>
-      <w:r>
-        <w:t>Plugin</w:t>
-      </w:r>
-      <w:proofErr w:type="spellEnd"/>
+        <w:t>A Minecraft Plugin</w:t>
+      </w:r>
     </w:p>
     <w:p>
       <w:pPr>
@@ -48,42 +35,28 @@
           <w:rPr>
             <w:rStyle w:val="SubtleEmphasis"/>
           </w:rPr>
-          <w:t>github.com/</w:t>
-        </w:r>
-        <w:proofErr w:type="spellStart"/>
-        <w:r>
-          <w:rPr>
-            <w:rStyle w:val="SubtleEmphasis"/>
-          </w:rPr>
-          <w:t>Sessional</w:t>
-        </w:r>
-        <w:proofErr w:type="spellEnd"/>
-        <w:r>
-          <w:rPr>
-            <w:rStyle w:val="SubtleEmphasis"/>
-          </w:rPr>
-          <w:t>/Waypoints</w:t>
+          <w:t>github.com/Sessional/Waypoints</w:t>
         </w:r>
       </w:hyperlink>
     </w:p>
     <w:sdt>
       <w:sdtPr>
+        <w:rPr>
+          <w:rFonts w:asciiTheme="minorHAnsi" w:eastAsiaTheme="minorHAnsi" w:hAnsiTheme="minorHAnsi" w:cstheme="minorBidi"/>
+          <w:b w:val="0"/>
+          <w:bCs w:val="0"/>
+          <w:i/>
+          <w:iCs/>
+          <w:color w:val="auto"/>
+          <w:sz w:val="22"/>
+          <w:szCs w:val="22"/>
+        </w:rPr>
         <w:id w:val="329078308"/>
         <w:docPartObj>
           <w:docPartGallery w:val="Table of Contents"/>
           <w:docPartUnique/>
         </w:docPartObj>
       </w:sdtPr>
-      <w:sdtEndPr>
-        <w:rPr>
-          <w:rFonts w:asciiTheme="minorHAnsi" w:eastAsiaTheme="minorHAnsi" w:hAnsiTheme="minorHAnsi" w:cstheme="minorBidi"/>
-          <w:b w:val="0"/>
-          <w:bCs w:val="0"/>
-          <w:color w:val="auto"/>
-          <w:sz w:val="22"/>
-          <w:szCs w:val="22"/>
-        </w:rPr>
-      </w:sdtEndPr>
       <w:sdtContent>
         <w:p>
           <w:pPr>
@@ -113,7 +86,7 @@
           <w:r>
             <w:fldChar w:fldCharType="separate"/>
           </w:r>
-          <w:hyperlink w:anchor="_Toc321144878" w:history="1">
+          <w:hyperlink w:anchor="_Toc321161545" w:history="1">
             <w:r>
               <w:rPr>
                 <w:rStyle w:val="Hyperlink"/>
@@ -140,7 +113,7 @@
                 <w:noProof/>
                 <w:webHidden/>
               </w:rPr>
-              <w:instrText xml:space="preserve"> PAGEREF _Toc321144878 \h </w:instrText>
+              <w:instrText xml:space="preserve"> PAGEREF _Toc321161545 \h </w:instrText>
             </w:r>
             <w:r>
               <w:rPr>
@@ -182,7 +155,7 @@
               <w:noProof/>
             </w:rPr>
           </w:pPr>
-          <w:hyperlink w:anchor="_Toc321144879" w:history="1">
+          <w:hyperlink w:anchor="_Toc321161546" w:history="1">
             <w:r>
               <w:rPr>
                 <w:rStyle w:val="Hyperlink"/>
@@ -209,7 +182,7 @@
                 <w:noProof/>
                 <w:webHidden/>
               </w:rPr>
-              <w:instrText xml:space="preserve"> PAGEREF _Toc321144879 \h </w:instrText>
+              <w:instrText xml:space="preserve"> PAGEREF _Toc321161546 \h </w:instrText>
             </w:r>
             <w:r>
               <w:rPr>
@@ -251,7 +224,7 @@
               <w:noProof/>
             </w:rPr>
           </w:pPr>
-          <w:hyperlink w:anchor="_Toc321144880" w:history="1">
+          <w:hyperlink w:anchor="_Toc321161547" w:history="1">
             <w:r>
               <w:rPr>
                 <w:rStyle w:val="Hyperlink"/>
@@ -278,7 +251,7 @@
                 <w:noProof/>
                 <w:webHidden/>
               </w:rPr>
-              <w:instrText xml:space="preserve"> PAGEREF _Toc321144880 \h </w:instrText>
+              <w:instrText xml:space="preserve"> PAGEREF _Toc321161547 \h </w:instrText>
             </w:r>
             <w:r>
               <w:rPr>
@@ -320,7 +293,7 @@
               <w:noProof/>
             </w:rPr>
           </w:pPr>
-          <w:hyperlink w:anchor="_Toc321144881" w:history="1">
+          <w:hyperlink w:anchor="_Toc321161548" w:history="1">
             <w:r>
               <w:rPr>
                 <w:rStyle w:val="Hyperlink"/>
@@ -347,7 +320,7 @@
                 <w:noProof/>
                 <w:webHidden/>
               </w:rPr>
-              <w:instrText xml:space="preserve"> PAGEREF _Toc321144881 \h </w:instrText>
+              <w:instrText xml:space="preserve"> PAGEREF _Toc321161548 \h </w:instrText>
             </w:r>
             <w:r>
               <w:rPr>
@@ -389,7 +362,7 @@
               <w:noProof/>
             </w:rPr>
           </w:pPr>
-          <w:hyperlink w:anchor="_Toc321144882" w:history="1">
+          <w:hyperlink w:anchor="_Toc321161549" w:history="1">
             <w:r>
               <w:rPr>
                 <w:rStyle w:val="Hyperlink"/>
@@ -416,7 +389,7 @@
                 <w:noProof/>
                 <w:webHidden/>
               </w:rPr>
-              <w:instrText xml:space="preserve"> PAGEREF _Toc321144882 \h </w:instrText>
+              <w:instrText xml:space="preserve"> PAGEREF _Toc321161549 \h </w:instrText>
             </w:r>
             <w:r>
               <w:rPr>
@@ -436,7 +409,7 @@
                 <w:noProof/>
                 <w:webHidden/>
               </w:rPr>
-              <w:t>2</w:t>
+              <w:t>3</w:t>
             </w:r>
             <w:r>
               <w:rPr>
@@ -458,7 +431,7 @@
               <w:noProof/>
             </w:rPr>
           </w:pPr>
-          <w:hyperlink w:anchor="_Toc321144883" w:history="1">
+          <w:hyperlink w:anchor="_Toc321161550" w:history="1">
             <w:r>
               <w:rPr>
                 <w:rStyle w:val="Hyperlink"/>
@@ -487,7 +460,7 @@
                 <w:noProof/>
                 <w:webHidden/>
               </w:rPr>
-              <w:instrText xml:space="preserve"> PAGEREF _Toc321144883 \h </w:instrText>
+              <w:instrText xml:space="preserve"> PAGEREF _Toc321161550 \h </w:instrText>
             </w:r>
             <w:r>
               <w:rPr>
@@ -529,7 +502,7 @@
               <w:noProof/>
             </w:rPr>
           </w:pPr>
-          <w:hyperlink w:anchor="_Toc321144884" w:history="1">
+          <w:hyperlink w:anchor="_Toc321161551" w:history="1">
             <w:r>
               <w:rPr>
                 <w:rStyle w:val="Hyperlink"/>
@@ -556,7 +529,7 @@
                 <w:noProof/>
                 <w:webHidden/>
               </w:rPr>
-              <w:instrText xml:space="preserve"> PAGEREF _Toc321144884 \h </w:instrText>
+              <w:instrText xml:space="preserve"> PAGEREF _Toc321161551 \h </w:instrText>
             </w:r>
             <w:r>
               <w:rPr>
@@ -598,7 +571,7 @@
               <w:noProof/>
             </w:rPr>
           </w:pPr>
-          <w:hyperlink w:anchor="_Toc321144885" w:history="1">
+          <w:hyperlink w:anchor="_Toc321161552" w:history="1">
             <w:r>
               <w:rPr>
                 <w:rStyle w:val="Hyperlink"/>
@@ -625,7 +598,7 @@
                 <w:noProof/>
                 <w:webHidden/>
               </w:rPr>
-              <w:instrText xml:space="preserve"> PAGEREF _Toc321144885 \h </w:instrText>
+              <w:instrText xml:space="preserve"> PAGEREF _Toc321161552 \h </w:instrText>
             </w:r>
             <w:r>
               <w:rPr>
@@ -667,7 +640,7 @@
               <w:noProof/>
             </w:rPr>
           </w:pPr>
-          <w:hyperlink w:anchor="_Toc321144886" w:history="1">
+          <w:hyperlink w:anchor="_Toc321161553" w:history="1">
             <w:r>
               <w:rPr>
                 <w:rStyle w:val="Hyperlink"/>
@@ -696,7 +669,7 @@
                 <w:noProof/>
                 <w:webHidden/>
               </w:rPr>
-              <w:instrText xml:space="preserve"> PAGEREF _Toc321144886 \h </w:instrText>
+              <w:instrText xml:space="preserve"> PAGEREF _Toc321161553 \h </w:instrText>
             </w:r>
             <w:r>
               <w:rPr>
@@ -716,7 +689,7 @@
                 <w:noProof/>
                 <w:webHidden/>
               </w:rPr>
-              <w:t>3</w:t>
+              <w:t>4</w:t>
             </w:r>
             <w:r>
               <w:rPr>
@@ -738,7 +711,7 @@
               <w:noProof/>
             </w:rPr>
           </w:pPr>
-          <w:hyperlink w:anchor="_Toc321144887" w:history="1">
+          <w:hyperlink w:anchor="_Toc321161554" w:history="1">
             <w:r>
               <w:rPr>
                 <w:rStyle w:val="Hyperlink"/>
@@ -767,7 +740,7 @@
                 <w:noProof/>
                 <w:webHidden/>
               </w:rPr>
-              <w:instrText xml:space="preserve"> PAGEREF _Toc321144887 \h </w:instrText>
+              <w:instrText xml:space="preserve"> PAGEREF _Toc321161554 \h </w:instrText>
             </w:r>
             <w:r>
               <w:rPr>
@@ -809,7 +782,7 @@
               <w:noProof/>
             </w:rPr>
           </w:pPr>
-          <w:hyperlink w:anchor="_Toc321144888" w:history="1">
+          <w:hyperlink w:anchor="_Toc321161555" w:history="1">
             <w:r>
               <w:rPr>
                 <w:rStyle w:val="Hyperlink"/>
@@ -838,7 +811,7 @@
                 <w:noProof/>
                 <w:webHidden/>
               </w:rPr>
-              <w:instrText xml:space="preserve"> PAGEREF _Toc321144888 \h </w:instrText>
+              <w:instrText xml:space="preserve"> PAGEREF _Toc321161555 \h </w:instrText>
             </w:r>
             <w:r>
               <w:rPr>
@@ -880,7 +853,7 @@
               <w:noProof/>
             </w:rPr>
           </w:pPr>
-          <w:hyperlink w:anchor="_Toc321144889" w:history="1">
+          <w:hyperlink w:anchor="_Toc321161556" w:history="1">
             <w:r>
               <w:rPr>
                 <w:rStyle w:val="Hyperlink"/>
@@ -909,7 +882,7 @@
                 <w:noProof/>
                 <w:webHidden/>
               </w:rPr>
-              <w:instrText xml:space="preserve"> PAGEREF _Toc321144889 \h </w:instrText>
+              <w:instrText xml:space="preserve"> PAGEREF _Toc321161556 \h </w:instrText>
             </w:r>
             <w:r>
               <w:rPr>
@@ -951,7 +924,7 @@
               <w:noProof/>
             </w:rPr>
           </w:pPr>
-          <w:hyperlink w:anchor="_Toc321144890" w:history="1">
+          <w:hyperlink w:anchor="_Toc321161557" w:history="1">
             <w:r>
               <w:rPr>
                 <w:rStyle w:val="Hyperlink"/>
@@ -978,7 +951,7 @@
                 <w:noProof/>
                 <w:webHidden/>
               </w:rPr>
-              <w:instrText xml:space="preserve"> PAGEREF _Toc321144890 \h </w:instrText>
+              <w:instrText xml:space="preserve"> PAGEREF _Toc321161557 \h </w:instrText>
             </w:r>
             <w:r>
               <w:rPr>
@@ -998,7 +971,7 @@
                 <w:noProof/>
                 <w:webHidden/>
               </w:rPr>
-              <w:t>4</w:t>
+              <w:t>5</w:t>
             </w:r>
             <w:r>
               <w:rPr>
@@ -1020,7 +993,7 @@
               <w:noProof/>
             </w:rPr>
           </w:pPr>
-          <w:hyperlink w:anchor="_Toc321144891" w:history="1">
+          <w:hyperlink w:anchor="_Toc321161558" w:history="1">
             <w:r>
               <w:rPr>
                 <w:rStyle w:val="Hyperlink"/>
@@ -1049,7 +1022,7 @@
                 <w:noProof/>
                 <w:webHidden/>
               </w:rPr>
-              <w:instrText xml:space="preserve"> PAGEREF _Toc321144891 \h </w:instrText>
+              <w:instrText xml:space="preserve"> PAGEREF _Toc321161558 \h </w:instrText>
             </w:r>
             <w:r>
               <w:rPr>
@@ -1069,7 +1042,7 @@
                 <w:noProof/>
                 <w:webHidden/>
               </w:rPr>
-              <w:t>4</w:t>
+              <w:t>5</w:t>
             </w:r>
             <w:r>
               <w:rPr>
@@ -1091,7 +1064,7 @@
               <w:noProof/>
             </w:rPr>
           </w:pPr>
-          <w:hyperlink w:anchor="_Toc321144892" w:history="1">
+          <w:hyperlink w:anchor="_Toc321161559" w:history="1">
             <w:r>
               <w:rPr>
                 <w:rStyle w:val="Hyperlink"/>
@@ -1120,7 +1093,7 @@
                 <w:noProof/>
                 <w:webHidden/>
               </w:rPr>
-              <w:instrText xml:space="preserve"> PAGEREF _Toc321144892 \h </w:instrText>
+              <w:instrText xml:space="preserve"> PAGEREF _Toc321161559 \h </w:instrText>
             </w:r>
             <w:r>
               <w:rPr>
@@ -1140,7 +1113,7 @@
                 <w:noProof/>
                 <w:webHidden/>
               </w:rPr>
-              <w:t>4</w:t>
+              <w:t>5</w:t>
             </w:r>
             <w:r>
               <w:rPr>
@@ -1162,7 +1135,7 @@
               <w:noProof/>
             </w:rPr>
           </w:pPr>
-          <w:hyperlink w:anchor="_Toc321144893" w:history="1">
+          <w:hyperlink w:anchor="_Toc321161560" w:history="1">
             <w:r>
               <w:rPr>
                 <w:rStyle w:val="Hyperlink"/>
@@ -1191,7 +1164,7 @@
                 <w:noProof/>
                 <w:webHidden/>
               </w:rPr>
-              <w:instrText xml:space="preserve"> PAGEREF _Toc321144893 \h </w:instrText>
+              <w:instrText xml:space="preserve"> PAGEREF _Toc321161560 \h </w:instrText>
             </w:r>
             <w:r>
               <w:rPr>
@@ -1233,7 +1206,7 @@
               <w:noProof/>
             </w:rPr>
           </w:pPr>
-          <w:hyperlink w:anchor="_Toc321144894" w:history="1">
+          <w:hyperlink w:anchor="_Toc321161561" w:history="1">
             <w:r>
               <w:rPr>
                 <w:rStyle w:val="Hyperlink"/>
@@ -1262,7 +1235,7 @@
                 <w:noProof/>
                 <w:webHidden/>
               </w:rPr>
-              <w:instrText xml:space="preserve"> PAGEREF _Toc321144894 \h </w:instrText>
+              <w:instrText xml:space="preserve"> PAGEREF _Toc321161561 \h </w:instrText>
             </w:r>
             <w:r>
               <w:rPr>
@@ -1304,7 +1277,7 @@
               <w:noProof/>
             </w:rPr>
           </w:pPr>
-          <w:hyperlink w:anchor="_Toc321144895" w:history="1">
+          <w:hyperlink w:anchor="_Toc321161562" w:history="1">
             <w:r>
               <w:rPr>
                 <w:rStyle w:val="Hyperlink"/>
@@ -1333,7 +1306,7 @@
                 <w:noProof/>
                 <w:webHidden/>
               </w:rPr>
-              <w:instrText xml:space="preserve"> PAGEREF _Toc321144895 \h </w:instrText>
+              <w:instrText xml:space="preserve"> PAGEREF _Toc321161562 \h </w:instrText>
             </w:r>
             <w:r>
               <w:rPr>
@@ -1375,7 +1348,7 @@
               <w:noProof/>
             </w:rPr>
           </w:pPr>
-          <w:hyperlink w:anchor="_Toc321144896" w:history="1">
+          <w:hyperlink w:anchor="_Toc321161563" w:history="1">
             <w:r>
               <w:rPr>
                 <w:rStyle w:val="Hyperlink"/>
@@ -1404,7 +1377,7 @@
                 <w:noProof/>
                 <w:webHidden/>
               </w:rPr>
-              <w:instrText xml:space="preserve"> PAGEREF _Toc321144896 \h </w:instrText>
+              <w:instrText xml:space="preserve"> PAGEREF _Toc321161563 \h </w:instrText>
             </w:r>
             <w:r>
               <w:rPr>
@@ -1424,7 +1397,76 @@
                 <w:noProof/>
                 <w:webHidden/>
               </w:rPr>
-              <w:t>5</w:t>
+              <w:t>6</w:t>
+            </w:r>
+            <w:r>
+              <w:rPr>
+                <w:noProof/>
+                <w:webHidden/>
+              </w:rPr>
+              <w:fldChar w:fldCharType="end"/>
+            </w:r>
+          </w:hyperlink>
+        </w:p>
+        <w:p>
+          <w:pPr>
+            <w:pStyle w:val="TOC1"/>
+            <w:tabs>
+              <w:tab w:val="right" w:leader="dot" w:pos="9350"/>
+            </w:tabs>
+            <w:rPr>
+              <w:rFonts w:eastAsiaTheme="minorEastAsia"/>
+              <w:noProof/>
+            </w:rPr>
+          </w:pPr>
+          <w:hyperlink w:anchor="_Toc321161564" w:history="1">
+            <w:r>
+              <w:rPr>
+                <w:rStyle w:val="Hyperlink"/>
+                <w:noProof/>
+              </w:rPr>
+              <w:t>Waypoints Signs</w:t>
+            </w:r>
+            <w:r>
+              <w:rPr>
+                <w:noProof/>
+                <w:webHidden/>
+              </w:rPr>
+              <w:tab/>
+            </w:r>
+            <w:r>
+              <w:rPr>
+                <w:noProof/>
+                <w:webHidden/>
+              </w:rPr>
+              <w:fldChar w:fldCharType="begin"/>
+            </w:r>
+            <w:r>
+              <w:rPr>
+                <w:noProof/>
+                <w:webHidden/>
+              </w:rPr>
+              <w:instrText xml:space="preserve"> PAGEREF _Toc321161564 \h </w:instrText>
+            </w:r>
+            <w:r>
+              <w:rPr>
+                <w:noProof/>
+                <w:webHidden/>
+              </w:rPr>
+            </w:r>
+            <w:r>
+              <w:rPr>
+                <w:noProof/>
+                <w:webHidden/>
+              </w:rPr>
+              <w:fldChar w:fldCharType="separate"/>
+            </w:r>
+            <w:r>
+              <w:rPr>
+                <w:noProof/>
+                <w:webHidden/>
+              </w:rPr>
+              <w:t>6</w:t>
             </w:r>
             <w:r>
               <w:rPr>
@@ -1448,7 +1490,7 @@
       <w:pPr>
         <w:pStyle w:val="Heading1"/>
       </w:pPr>
-      <w:bookmarkStart w:id="0" w:name="_Toc321144878"/>
+      <w:bookmarkStart w:id="0" w:name="_Toc321161545"/>
       <w:r>
         <w:lastRenderedPageBreak/>
         <w:t>Overview</w:t>
@@ -1456,44 +1498,15 @@
       <w:bookmarkEnd w:id="0"/>
     </w:p>
     <w:p>
-      <w:proofErr w:type="gramStart"/>
-      <w:r>
-        <w:t>Waypoints is</w:t>
-      </w:r>
-      <w:proofErr w:type="gramEnd"/>
-      <w:r>
-        <w:t xml:space="preserve"> a </w:t>
-      </w:r>
-      <w:proofErr w:type="spellStart"/>
-      <w:r>
-        <w:t>Minecraft</w:t>
-      </w:r>
-      <w:proofErr w:type="spellEnd"/>
-      <w:r>
-        <w:t xml:space="preserve"> mod to aid in the rapid traversing of large spread out worlds. It is designed to run easily with a large assortments of other </w:t>
-      </w:r>
-      <w:proofErr w:type="spellStart"/>
-      <w:r>
-        <w:t>plugins</w:t>
-      </w:r>
-      <w:proofErr w:type="spellEnd"/>
-      <w:r>
-        <w:t xml:space="preserve"> in the fact that each local command runs under the same command, for example ‘/waypoints go’ to execute a go command. This will prevent most and hopefully all command interferences with a wide array of </w:t>
-      </w:r>
-      <w:proofErr w:type="spellStart"/>
-      <w:r>
-        <w:t>plugins</w:t>
-      </w:r>
-      <w:proofErr w:type="spellEnd"/>
-      <w:r>
-        <w:t>.</w:t>
+      <w:r>
+        <w:t>Waypoints is a Minecraft mod to aid in the rapid traversing of large spread out worlds. It is designed to run easily with a large assortments of other plugins in the fact that each local command runs under the same command, for example ‘/waypoints go’ to execute a go command. This will prevent most and hopefully all command interferences with a wide array of plugins.</w:t>
       </w:r>
     </w:p>
     <w:p>
       <w:pPr>
         <w:pStyle w:val="Heading1"/>
       </w:pPr>
-      <w:bookmarkStart w:id="1" w:name="_Toc321144879"/>
+      <w:bookmarkStart w:id="1" w:name="_Toc321161546"/>
       <w:r>
         <w:t>History</w:t>
       </w:r>
@@ -1501,51 +1514,19 @@
     </w:p>
     <w:p>
       <w:r>
-        <w:t xml:space="preserve"> Development of waypoints started a little while after I began to play </w:t>
-      </w:r>
-      <w:proofErr w:type="spellStart"/>
-      <w:r>
-        <w:t>Minecraft</w:t>
-      </w:r>
-      <w:proofErr w:type="spellEnd"/>
-      <w:r>
-        <w:t xml:space="preserve">. I found I had a tendency to wander far away from every other player, including my friends. While this was awesome at first, it eventually became tedious to meet up and share items with other people. The server I played on had access to a teleport command, but this command was long with requiring both names. I have nothing against the command, aside from the fact that 12 character names are annoying to type correctly often. I began building in my own little place and found that while it was great, for people to come visit me and see what I had built was a chore. This was mirrored in me visiting them to see what they had. Thus, </w:t>
-      </w:r>
-      <w:proofErr w:type="gramStart"/>
-      <w:r>
-        <w:t>waypoints was</w:t>
-      </w:r>
-      <w:proofErr w:type="gramEnd"/>
-      <w:r>
-        <w:t xml:space="preserve"> thought out.</w:t>
-      </w:r>
-    </w:p>
-    <w:p>
-      <w:r>
-        <w:t xml:space="preserve">Waypoints had to be designed to work with the “Permissions” mod, but to test it on my local environment it had to work with no permissions because I didn’t quite understand how to modify them. Simply, the </w:t>
-      </w:r>
-      <w:proofErr w:type="spellStart"/>
-      <w:r>
-        <w:t>plugin</w:t>
-      </w:r>
-      <w:proofErr w:type="spellEnd"/>
-      <w:r>
-        <w:t xml:space="preserve"> just confused me. I had to save it in a format that would be easy to fix because I didn’t quite know what bugs I was going to run into and there was a large chance I might have to hand fix the save files. Writing the code for the </w:t>
-      </w:r>
-      <w:proofErr w:type="spellStart"/>
-      <w:r>
-        <w:t>config</w:t>
-      </w:r>
-      <w:proofErr w:type="spellEnd"/>
-      <w:r>
-        <w:t xml:space="preserve"> file was largely clumped out of the tutorial on the wiki, and it worked, so why change it.</w:t>
+        <w:t xml:space="preserve"> Development of waypoints started a little while after I began to play Minecraft. I found I had a tendency to wander far away from every other player, including my friends. While this was awesome at first, it eventually became tedious to meet up and share items with other people. The server I played on had access to a teleport command, but this command was long with requiring both names. I have nothing against the command, aside from the fact that 12 character names are annoying to type correctly often. I began building in my own little place and found that while it was great, for people to come visit me and see what I had built was a chore. This was mirrored in me visiting them to see what they had. Thus, waypoints was thought out.</w:t>
+      </w:r>
+    </w:p>
+    <w:p>
+      <w:r>
+        <w:t>Waypoints had to be designed to work with the “Permissions” mod, but to test it on my local environment it had to work with no permissions because I didn’t quite understand how to modify them. Simply, the plugin just confused me. I had to save it in a format that would be easy to fix because I didn’t quite know what bugs I was going to run into and there was a large chance I might have to hand fix the save files. Writing the code for the config file was largely clumped out of the tutorial on the wiki, and it worked, so why change it.</w:t>
       </w:r>
     </w:p>
     <w:p>
       <w:pPr>
         <w:pStyle w:val="Heading1"/>
       </w:pPr>
-      <w:bookmarkStart w:id="2" w:name="_Toc321144880"/>
+      <w:bookmarkStart w:id="2" w:name="_Toc321161547"/>
       <w:r>
         <w:t>Philosophy</w:t>
       </w:r>
@@ -1553,15 +1534,7 @@
     </w:p>
     <w:p>
       <w:r>
-        <w:t xml:space="preserve">Waypoints is developed to meet players desires to make certain aspects of </w:t>
-      </w:r>
-      <w:proofErr w:type="spellStart"/>
-      <w:r>
-        <w:t>Minecraft</w:t>
-      </w:r>
-      <w:proofErr w:type="spellEnd"/>
-      <w:r>
-        <w:t xml:space="preserve"> that some may find undesirable such as trekking to and from friends houses in large, spread out,</w:t>
+        <w:t>Waypoints is developed to meet players desires to make certain aspects of Minecraft that some may find undesirable such as trekking to and from friends houses in large, spread out,</w:t>
       </w:r>
       <w:r>
         <w:t xml:space="preserve"> worlds less time consuming. As a mod developer and an avid gamer, I understand that what I want isn’t always what most people want and as such, suggestions are welcome, certain ones may not be added quickly, and I do apologize, but it becomes difficult to modify not well thought out code. As I write code I find myself rewriting it a lot because of poor planning. This comes largely from being self taught and impatient. Fixing and working around bugs is important to make sure that the user experience isn’t a nightmare which certainly may happen with updates. Testing is not always easy on a local server by a single user.</w:t>
@@ -1571,7 +1544,7 @@
       <w:pPr>
         <w:pStyle w:val="Heading1"/>
       </w:pPr>
-      <w:bookmarkStart w:id="3" w:name="_Toc321144881"/>
+      <w:bookmarkStart w:id="3" w:name="_Toc321161548"/>
       <w:r>
         <w:t>Player Commands</w:t>
       </w:r>
@@ -1579,30 +1552,28 @@
     </w:p>
     <w:p>
       <w:r>
-        <w:t>Player commands all begin with “/waypoints” or “/</w:t>
-      </w:r>
-      <w:proofErr w:type="spellStart"/>
-      <w:r>
-        <w:t>wps</w:t>
-      </w:r>
-      <w:proofErr w:type="spellEnd"/>
-      <w:r>
-        <w:t xml:space="preserve">” to avoid conflicts with other </w:t>
-      </w:r>
-      <w:proofErr w:type="spellStart"/>
-      <w:r>
-        <w:t>plugins</w:t>
-      </w:r>
-      <w:proofErr w:type="spellEnd"/>
-      <w:r>
-        <w:t xml:space="preserve"> and because of this it can get tedious, but I feel the gain is more important than the possible negative interaction with commands.</w:t>
+        <w:t>Player commands all begin with “/waypoints” or “/wps” to avoid conflicts with other plugins and because of this it can get tedious, but I feel the gain is more important than the possible negative interaction with commands.</w:t>
+      </w:r>
+    </w:p>
+    <w:p>
+      <w:pPr>
+        <w:pStyle w:val="Subtitle"/>
+      </w:pPr>
+      <w:r>
+        <w:t>Permissions</w:t>
+      </w:r>
+    </w:p>
+    <w:p>
+      <w:r>
+        <w:lastRenderedPageBreak/>
+        <w:t>Waypoints supports permission systems that implement and use the Bukkit permissions API. By default these permissions are disabled and every user has access to every command. Upon the first run the default configuration file will be copied to your plugins/Waypoints directory. After this you can change the bukkitPermissions field to true and it will begin to use the Bukkit permissions API.</w:t>
       </w:r>
     </w:p>
     <w:p>
       <w:pPr>
         <w:pStyle w:val="Heading2"/>
       </w:pPr>
-      <w:bookmarkStart w:id="4" w:name="_Toc321144882"/>
+      <w:bookmarkStart w:id="4" w:name="_Toc321161549"/>
       <w:r>
         <w:rPr>
           <w:rStyle w:val="IntenseEmphasis"/>
@@ -1620,11 +1591,7 @@
         </w:rPr>
       </w:pPr>
       <w:r>
-        <w:t>/</w:t>
-      </w:r>
-      <w:proofErr w:type="gramStart"/>
-      <w:r>
-        <w:t>w</w:t>
+        <w:t>/w</w:t>
       </w:r>
       <w:r>
         <w:t>aypoints</w:t>
@@ -1636,11 +1603,7 @@
         <w:t xml:space="preserve">1 </w:t>
       </w:r>
       <w:r>
-        <w:t xml:space="preserve"> go</w:t>
-      </w:r>
-      <w:proofErr w:type="gramEnd"/>
-      <w:r>
-        <w:t xml:space="preserve"> &lt;</w:t>
+        <w:t xml:space="preserve"> go &lt;</w:t>
       </w:r>
       <w:r>
         <w:t xml:space="preserve"> </w:t>
@@ -1665,45 +1628,20 @@
         <w:rPr>
           <w:rStyle w:val="SubtleEmphasis"/>
         </w:rPr>
-        <w:lastRenderedPageBreak/>
-        <w:t xml:space="preserve">Usage: /waypoints go </w:t>
-      </w:r>
-      <w:proofErr w:type="spellStart"/>
-      <w:proofErr w:type="gramStart"/>
-      <w:r>
-        <w:rPr>
-          <w:rStyle w:val="SubtleEmphasis"/>
-        </w:rPr>
-        <w:t>aaa</w:t>
-      </w:r>
-      <w:proofErr w:type="spellEnd"/>
-      <w:proofErr w:type="gramEnd"/>
-    </w:p>
-    <w:p>
-      <w:pPr>
-        <w:rPr>
-          <w:rStyle w:val="SubtleEmphasis"/>
-        </w:rPr>
-      </w:pPr>
-      <w:r>
-        <w:rPr>
-          <w:rStyle w:val="SubtleEmphasis"/>
-        </w:rPr>
-        <w:t>Notes: Will teleport the user to the waypoint ‘</w:t>
-      </w:r>
-      <w:proofErr w:type="spellStart"/>
-      <w:r>
-        <w:rPr>
-          <w:rStyle w:val="SubtleEmphasis"/>
-        </w:rPr>
-        <w:t>aaa</w:t>
-      </w:r>
-      <w:proofErr w:type="spellEnd"/>
-      <w:r>
-        <w:rPr>
-          <w:rStyle w:val="SubtleEmphasis"/>
-        </w:rPr>
-        <w:t xml:space="preserve">’ and create a return point at the block </w:t>
+        <w:t>Usage: /waypoints go aaa</w:t>
+      </w:r>
+    </w:p>
+    <w:p>
+      <w:pPr>
+        <w:rPr>
+          <w:rStyle w:val="SubtleEmphasis"/>
+        </w:rPr>
+      </w:pPr>
+      <w:r>
+        <w:rPr>
+          <w:rStyle w:val="SubtleEmphasis"/>
+        </w:rPr>
+        <w:t xml:space="preserve">Notes: Will teleport the user to the waypoint ‘aaa’ and create a return point at the block </w:t>
       </w:r>
       <w:r>
         <w:rPr>
@@ -1717,55 +1655,104 @@
         </w:rPr>
         <w:t xml:space="preserve"> before </w:t>
       </w:r>
-      <w:proofErr w:type="gramStart"/>
-      <w:r>
-        <w:rPr>
-          <w:rStyle w:val="SubtleEmphasis"/>
-        </w:rPr>
-        <w:t>they</w:t>
-      </w:r>
-      <w:proofErr w:type="gramEnd"/>
-      <w:r>
-        <w:rPr>
-          <w:rStyle w:val="SubtleEmphasis"/>
+      <w:r>
+        <w:rPr>
+          <w:rStyle w:val="SubtleEmphasis"/>
+        </w:rPr>
+        <w:t xml:space="preserve">they </w:t>
+      </w:r>
+      <w:r>
+        <w:rPr>
+          <w:rStyle w:val="SubtleEmphasis"/>
+        </w:rPr>
+        <w:t>teleported.</w:t>
+      </w:r>
+    </w:p>
+    <w:p>
+      <w:pPr>
+        <w:rPr>
+          <w:rStyle w:val="SubtleEmphasis"/>
+        </w:rPr>
+      </w:pPr>
+      <w:r>
+        <w:rPr>
+          <w:rStyle w:val="SubtleEmphasis"/>
+        </w:rPr>
+        <w:t xml:space="preserve">Permissions node: </w:t>
+      </w:r>
+      <w:r>
+        <w:rPr>
+          <w:rStyle w:val="SubtleEmphasis"/>
+        </w:rPr>
+        <w:t>waypoints.basic.go</w:t>
+      </w:r>
+    </w:p>
+    <w:p>
+      <w:pPr>
+        <w:pStyle w:val="Heading2"/>
+        <w:rPr>
+          <w:rStyle w:val="IntenseEmphasis"/>
+        </w:rPr>
+      </w:pPr>
+      <w:bookmarkStart w:id="5" w:name="_Toc321161550"/>
+      <w:r>
+        <w:rPr>
+          <w:rStyle w:val="IntenseEmphasis"/>
+        </w:rPr>
+        <w:t>Return</w:t>
+      </w:r>
+      <w:bookmarkEnd w:id="5"/>
+    </w:p>
+    <w:p>
+      <w:pPr>
+        <w:rPr>
+          <w:vertAlign w:val="superscript"/>
+        </w:rPr>
+      </w:pPr>
+      <w:r>
+        <w:t>/waypoints return</w:t>
+      </w:r>
+      <w:r>
+        <w:rPr>
+          <w:vertAlign w:val="superscript"/>
         </w:rPr>
         <w:t xml:space="preserve"> </w:t>
       </w:r>
-      <w:r>
-        <w:rPr>
-          <w:rStyle w:val="SubtleEmphasis"/>
-        </w:rPr>
-        <w:t>teleported.</w:t>
-      </w:r>
-    </w:p>
-    <w:p>
-      <w:pPr>
-        <w:pStyle w:val="Heading2"/>
-        <w:rPr>
-          <w:rStyle w:val="IntenseEmphasis"/>
-        </w:rPr>
-      </w:pPr>
-      <w:bookmarkStart w:id="5" w:name="_Toc321144883"/>
-      <w:r>
-        <w:rPr>
-          <w:rStyle w:val="IntenseEmphasis"/>
-        </w:rPr>
-        <w:t>Return</w:t>
-      </w:r>
-      <w:bookmarkEnd w:id="5"/>
-    </w:p>
-    <w:p>
-      <w:pPr>
-        <w:rPr>
-          <w:vertAlign w:val="superscript"/>
-        </w:rPr>
-      </w:pPr>
-      <w:r>
-        <w:t>/waypoints return</w:t>
-      </w:r>
-      <w:r>
-        <w:rPr>
-          <w:vertAlign w:val="superscript"/>
+    </w:p>
+    <w:p>
+      <w:pPr>
+        <w:rPr>
+          <w:rStyle w:val="SubtleEmphasis"/>
+        </w:rPr>
+      </w:pPr>
+      <w:r>
+        <w:rPr>
+          <w:rStyle w:val="SubtleEmphasis"/>
+        </w:rPr>
+        <w:t>Usage: /waypoints return</w:t>
+      </w:r>
+    </w:p>
+    <w:p>
+      <w:pPr>
+        <w:rPr>
+          <w:rStyle w:val="SubtleEmphasis"/>
+        </w:rPr>
+      </w:pPr>
+      <w:r>
+        <w:rPr>
+          <w:rStyle w:val="SubtleEmphasis"/>
+        </w:rPr>
+        <w:t>Notes: Can only be called after a user</w:t>
+      </w:r>
+      <w:r>
+        <w:rPr>
+          <w:rStyle w:val="SubtleEmphasis"/>
+        </w:rPr>
+        <w:t xml:space="preserve"> has executed a go command, and will bring them back to the point they were at before go was executed.</w:t>
+      </w:r>
+      <w:r>
+        <w:rPr>
+          <w:rStyle w:val="SubtleEmphasis"/>
         </w:rPr>
         <w:t xml:space="preserve"> </w:t>
       </w:r>
@@ -1773,28 +1760,28 @@
     <w:p>
       <w:pPr>
         <w:rPr>
-          <w:rStyle w:val="SubtleEmphasis"/>
-        </w:rPr>
-      </w:pPr>
-      <w:r>
-        <w:rPr>
-          <w:rStyle w:val="SubtleEmphasis"/>
-        </w:rPr>
-        <w:t>Usage: /waypoints return</w:t>
-      </w:r>
-    </w:p>
-    <w:p>
-      <w:r>
-        <w:rPr>
-          <w:rStyle w:val="SubtleEmphasis"/>
-        </w:rPr>
-        <w:t>Notes: Can only be called after a user</w:t>
-      </w:r>
-      <w:r>
-        <w:rPr>
-          <w:rStyle w:val="SubtleEmphasis"/>
-        </w:rPr>
-        <w:t xml:space="preserve"> has executed a go command, and will bring them back to the point they were at before go was executed.</w:t>
+          <w:i/>
+          <w:iCs/>
+          <w:color w:val="808080" w:themeColor="text1" w:themeTint="7F"/>
+        </w:rPr>
+      </w:pPr>
+      <w:r>
+        <w:rPr>
+          <w:rStyle w:val="SubtleEmphasis"/>
+        </w:rPr>
+        <w:t xml:space="preserve">Permissions node: </w:t>
+      </w:r>
+      <w:r>
+        <w:rPr>
+          <w:rStyle w:val="SubtleEmphasis"/>
+        </w:rPr>
+        <w:t>waypoints.basic.</w:t>
+      </w:r>
+      <w:r>
+        <w:rPr>
+          <w:rStyle w:val="SubtleEmphasis"/>
+        </w:rPr>
+        <w:t>return</w:t>
       </w:r>
     </w:p>
     <w:p>
@@ -1806,7 +1793,7 @@
           <w:iCs w:val="0"/>
         </w:rPr>
       </w:pPr>
-      <w:bookmarkStart w:id="6" w:name="_Toc321144884"/>
+      <w:bookmarkStart w:id="6" w:name="_Toc321161551"/>
       <w:r>
         <w:rPr>
           <w:rStyle w:val="IntenseEmphasis"/>
@@ -1824,15 +1811,7 @@
         </w:rPr>
       </w:pPr>
       <w:r>
-        <w:t xml:space="preserve">/waypoints </w:t>
-      </w:r>
-      <w:proofErr w:type="gramStart"/>
-      <w:r>
-        <w:t>create(</w:t>
-      </w:r>
-      <w:proofErr w:type="gramEnd"/>
-      <w:r>
-        <w:t>add)</w:t>
+        <w:t>/waypoints create(add)</w:t>
       </w:r>
       <w:r>
         <w:rPr>
@@ -1875,49 +1854,28 @@
         <w:rPr>
           <w:rStyle w:val="SubtleEmphasis"/>
         </w:rPr>
-        <w:t xml:space="preserve"> /waypoints create </w:t>
-      </w:r>
-      <w:proofErr w:type="spellStart"/>
-      <w:proofErr w:type="gramStart"/>
-      <w:r>
-        <w:rPr>
-          <w:rStyle w:val="SubtleEmphasis"/>
-        </w:rPr>
-        <w:t>aaa</w:t>
-      </w:r>
-      <w:proofErr w:type="spellEnd"/>
-      <w:proofErr w:type="gramEnd"/>
-    </w:p>
-    <w:p>
-      <w:pPr>
-        <w:rPr>
-          <w:rStyle w:val="SubtleEmphasis"/>
-        </w:rPr>
-      </w:pPr>
-      <w:r>
-        <w:rPr>
-          <w:rStyle w:val="SubtleEmphasis"/>
-        </w:rPr>
-        <w:t xml:space="preserve">/waypoints create </w:t>
-      </w:r>
-      <w:proofErr w:type="spellStart"/>
-      <w:proofErr w:type="gramStart"/>
-      <w:r>
-        <w:rPr>
-          <w:rStyle w:val="SubtleEmphasis"/>
-        </w:rPr>
-        <w:t>aaa</w:t>
-      </w:r>
-      <w:proofErr w:type="spellEnd"/>
-      <w:proofErr w:type="gramEnd"/>
-      <w:r>
-        <w:rPr>
-          <w:rStyle w:val="SubtleEmphasis"/>
-        </w:rPr>
-        <w:t xml:space="preserve"> world 100 64 100</w:t>
-      </w:r>
-    </w:p>
-    <w:p>
+        <w:t xml:space="preserve"> /waypoints create aaa</w:t>
+      </w:r>
+    </w:p>
+    <w:p>
+      <w:pPr>
+        <w:rPr>
+          <w:rStyle w:val="SubtleEmphasis"/>
+        </w:rPr>
+      </w:pPr>
+      <w:r>
+        <w:rPr>
+          <w:rStyle w:val="SubtleEmphasis"/>
+        </w:rPr>
+        <w:t>/waypoints create aaa world 100 64 100</w:t>
+      </w:r>
+    </w:p>
+    <w:p>
+      <w:pPr>
+        <w:rPr>
+          <w:rStyle w:val="SubtleEmphasis"/>
+        </w:rPr>
+      </w:pPr>
       <w:r>
         <w:rPr>
           <w:rStyle w:val="SubtleEmphasis"/>
@@ -1928,21 +1886,40 @@
         <w:rPr>
           <w:rStyle w:val="SubtleEmphasis"/>
         </w:rPr>
-        <w:t xml:space="preserve"> Will create a waypoint at the location of the player when executed if no extra parameters are given. </w:t>
-      </w:r>
-      <w:proofErr w:type="gramStart"/>
-      <w:r>
-        <w:rPr>
-          <w:rStyle w:val="SubtleEmphasis"/>
-        </w:rPr>
-        <w:t>Will create a waypoint at the given location of the given world if parameters are used.</w:t>
-      </w:r>
-      <w:proofErr w:type="gramEnd"/>
-      <w:r>
-        <w:rPr>
-          <w:rStyle w:val="SubtleEmphasis"/>
-        </w:rPr>
-        <w:t xml:space="preserve"> Waypoints are saved upon creation of a new one.</w:t>
+        <w:t xml:space="preserve"> Will create a waypoint at the location of the player when executed if no extra parameters are given. Will create a waypoint at the given location of the given world if parameters are used. Waypoints are saved upon creation of a new one.</w:t>
+      </w:r>
+      <w:r>
+        <w:rPr>
+          <w:rStyle w:val="SubtleEmphasis"/>
+        </w:rPr>
+        <w:t xml:space="preserve"> </w:t>
+      </w:r>
+    </w:p>
+    <w:p>
+      <w:pPr>
+        <w:rPr>
+          <w:i/>
+          <w:iCs/>
+          <w:color w:val="808080" w:themeColor="text1" w:themeTint="7F"/>
+        </w:rPr>
+      </w:pPr>
+      <w:r>
+        <w:rPr>
+          <w:rStyle w:val="SubtleEmphasis"/>
+        </w:rPr>
+        <w:t xml:space="preserve">Permissions node: </w:t>
+      </w:r>
+      <w:r>
+        <w:rPr>
+          <w:rStyle w:val="SubtleEmphasis"/>
+        </w:rPr>
+        <w:t>waypoints.</w:t>
+      </w:r>
+      <w:r>
+        <w:rPr>
+          <w:rStyle w:val="SubtleEmphasis"/>
+        </w:rPr>
+        <w:t>admin.create</w:t>
       </w:r>
     </w:p>
     <w:p>
@@ -1954,7 +1931,7 @@
           <w:iCs w:val="0"/>
         </w:rPr>
       </w:pPr>
-      <w:bookmarkStart w:id="7" w:name="_Toc321144885"/>
+      <w:bookmarkStart w:id="7" w:name="_Toc321161552"/>
       <w:r>
         <w:rPr>
           <w:rStyle w:val="IntenseEmphasis"/>
@@ -1972,15 +1949,7 @@
         </w:rPr>
       </w:pPr>
       <w:r>
-        <w:t xml:space="preserve">/waypoints </w:t>
-      </w:r>
-      <w:proofErr w:type="gramStart"/>
-      <w:r>
-        <w:t>delete(</w:t>
-      </w:r>
-      <w:proofErr w:type="gramEnd"/>
-      <w:r>
-        <w:t>remove) &lt;</w:t>
+        <w:t>/waypoints delete(remove) &lt;</w:t>
       </w:r>
       <w:r>
         <w:t xml:space="preserve"> </w:t>
@@ -2011,18 +1980,30 @@
         <w:rPr>
           <w:rStyle w:val="SubtleEmphasis"/>
         </w:rPr>
-        <w:t xml:space="preserve"> /waypoints delete </w:t>
-      </w:r>
-      <w:proofErr w:type="spellStart"/>
-      <w:proofErr w:type="gramStart"/>
-      <w:r>
-        <w:rPr>
-          <w:rStyle w:val="SubtleEmphasis"/>
-        </w:rPr>
-        <w:t>aaa</w:t>
-      </w:r>
-      <w:proofErr w:type="spellEnd"/>
-      <w:proofErr w:type="gramEnd"/>
+        <w:t xml:space="preserve"> /waypoints delete aaa</w:t>
+      </w:r>
+    </w:p>
+    <w:p>
+      <w:pPr>
+        <w:rPr>
+          <w:rStyle w:val="SubtleEmphasis"/>
+        </w:rPr>
+      </w:pPr>
+      <w:r>
+        <w:rPr>
+          <w:rStyle w:val="SubtleEmphasis"/>
+        </w:rPr>
+        <w:t>Notes:</w:t>
+      </w:r>
+      <w:r>
+        <w:rPr>
+          <w:rStyle w:val="SubtleEmphasis"/>
+        </w:rPr>
+        <w:t xml:space="preserve"> Deletes the waypoint aaa from the list of waypoints. Waypoints are saved immediately upon deletion.</w:t>
+      </w:r>
+      <w:r>
+        <w:t xml:space="preserve"> </w:t>
+      </w:r>
     </w:p>
     <w:p>
       <w:pPr>
@@ -2037,199 +2018,124 @@
         <w:rPr>
           <w:rStyle w:val="SubtleEmphasis"/>
         </w:rPr>
+        <w:t xml:space="preserve">Permissions node: </w:t>
+      </w:r>
+      <w:r>
+        <w:rPr>
+          <w:rStyle w:val="SubtleEmphasis"/>
+        </w:rPr>
+        <w:t>waypoints.</w:t>
+      </w:r>
+      <w:r>
+        <w:rPr>
+          <w:rStyle w:val="SubtleEmphasis"/>
+        </w:rPr>
+        <w:t>admin.delete</w:t>
+      </w:r>
+    </w:p>
+    <w:p>
+      <w:pPr>
+        <w:pStyle w:val="Heading2"/>
+        <w:rPr>
+          <w:rStyle w:val="IntenseEmphasis"/>
+        </w:rPr>
+      </w:pPr>
+      <w:bookmarkStart w:id="8" w:name="_Toc321161553"/>
+      <w:r>
+        <w:rPr>
+          <w:rStyle w:val="IntenseEmphasis"/>
+        </w:rPr>
+        <w:lastRenderedPageBreak/>
+        <w:t>List</w:t>
+      </w:r>
+      <w:bookmarkEnd w:id="8"/>
+    </w:p>
+    <w:p>
+      <w:r>
+        <w:t>/waypoints list [page] [#]</w:t>
+      </w:r>
+    </w:p>
+    <w:p>
+      <w:pPr>
+        <w:rPr>
+          <w:vertAlign w:val="superscript"/>
+        </w:rPr>
+      </w:pPr>
+      <w:r>
+        <w:t>/waypoints list [world] [world name]</w:t>
+      </w:r>
+      <w:r>
+        <w:rPr>
+          <w:vertAlign w:val="superscript"/>
+        </w:rPr>
+        <w:t xml:space="preserve"> </w:t>
+      </w:r>
+    </w:p>
+    <w:p>
+      <w:pPr>
+        <w:rPr>
+          <w:rStyle w:val="SubtleEmphasis"/>
+        </w:rPr>
+      </w:pPr>
+      <w:r>
+        <w:rPr>
+          <w:rStyle w:val="SubtleEmphasis"/>
+        </w:rPr>
+        <w:t>Usage:</w:t>
+      </w:r>
+      <w:r>
+        <w:rPr>
+          <w:rStyle w:val="SubtleEmphasis"/>
+        </w:rPr>
+        <w:t xml:space="preserve"> /waypoints list</w:t>
+      </w:r>
+    </w:p>
+    <w:p>
+      <w:pPr>
+        <w:rPr>
+          <w:rStyle w:val="SubtleEmphasis"/>
+        </w:rPr>
+      </w:pPr>
+      <w:r>
+        <w:rPr>
+          <w:rStyle w:val="SubtleEmphasis"/>
+        </w:rPr>
+        <w:t>/waypoints list page 1</w:t>
+      </w:r>
+    </w:p>
+    <w:p>
+      <w:pPr>
+        <w:rPr>
+          <w:rStyle w:val="SubtleEmphasis"/>
+        </w:rPr>
+      </w:pPr>
+      <w:r>
+        <w:rPr>
+          <w:rStyle w:val="SubtleEmphasis"/>
+        </w:rPr>
+        <w:t>/waypoints list world world</w:t>
+      </w:r>
+    </w:p>
+    <w:p>
+      <w:pPr>
+        <w:rPr>
+          <w:rStyle w:val="SubtleEmphasis"/>
+        </w:rPr>
+      </w:pPr>
+      <w:r>
+        <w:rPr>
+          <w:rStyle w:val="SubtleEmphasis"/>
+        </w:rPr>
         <w:t>Notes:</w:t>
       </w:r>
       <w:r>
         <w:rPr>
           <w:rStyle w:val="SubtleEmphasis"/>
         </w:rPr>
-        <w:t xml:space="preserve"> Deletes the waypoint </w:t>
-      </w:r>
-      <w:proofErr w:type="spellStart"/>
-      <w:proofErr w:type="gramStart"/>
-      <w:r>
-        <w:rPr>
-          <w:rStyle w:val="SubtleEmphasis"/>
-        </w:rPr>
-        <w:t>aaa</w:t>
-      </w:r>
-      <w:proofErr w:type="spellEnd"/>
-      <w:proofErr w:type="gramEnd"/>
-      <w:r>
-        <w:rPr>
-          <w:rStyle w:val="SubtleEmphasis"/>
-        </w:rPr>
-        <w:t xml:space="preserve"> from the list of waypoints. Waypoints are saved immediately upon deletion.</w:t>
-      </w:r>
-    </w:p>
-    <w:p>
-      <w:pPr>
-        <w:pStyle w:val="Heading2"/>
-        <w:rPr>
-          <w:rStyle w:val="IntenseEmphasis"/>
-        </w:rPr>
-      </w:pPr>
-      <w:bookmarkStart w:id="8" w:name="_Toc321144886"/>
-      <w:r>
-        <w:rPr>
-          <w:rStyle w:val="IntenseEmphasis"/>
-        </w:rPr>
-        <w:t>List</w:t>
-      </w:r>
-      <w:bookmarkEnd w:id="8"/>
-    </w:p>
-    <w:p>
-      <w:r>
-        <w:t>/waypoints list [page] [#]</w:t>
-      </w:r>
-    </w:p>
-    <w:p>
-      <w:pPr>
-        <w:rPr>
-          <w:vertAlign w:val="superscript"/>
-        </w:rPr>
-      </w:pPr>
-      <w:r>
-        <w:t>/waypoints list [world] [world name]</w:t>
-      </w:r>
-      <w:r>
-        <w:rPr>
-          <w:vertAlign w:val="superscript"/>
-        </w:rPr>
+        <w:t xml:space="preserve"> Will list the waypoints you specified. If you use page it will list waypoints (9*page number  - 1) through (9*page number).if you use world it will list all waypoints on the given world.</w:t>
+      </w:r>
+      <w:r>
         <w:t xml:space="preserve"> </w:t>
-      </w:r>
-    </w:p>
-    <w:p>
-      <w:pPr>
-        <w:rPr>
-          <w:rStyle w:val="SubtleEmphasis"/>
-        </w:rPr>
-      </w:pPr>
-      <w:r>
-        <w:rPr>
-          <w:rStyle w:val="SubtleEmphasis"/>
-        </w:rPr>
-        <w:t>Usage:</w:t>
-      </w:r>
-      <w:r>
-        <w:rPr>
-          <w:rStyle w:val="SubtleEmphasis"/>
-        </w:rPr>
-        <w:t xml:space="preserve"> /waypoints list</w:t>
-      </w:r>
-    </w:p>
-    <w:p>
-      <w:pPr>
-        <w:rPr>
-          <w:rStyle w:val="SubtleEmphasis"/>
-        </w:rPr>
-      </w:pPr>
-      <w:r>
-        <w:rPr>
-          <w:rStyle w:val="SubtleEmphasis"/>
-        </w:rPr>
-        <w:t>/waypoints list page 1</w:t>
-      </w:r>
-    </w:p>
-    <w:p>
-      <w:pPr>
-        <w:rPr>
-          <w:rStyle w:val="SubtleEmphasis"/>
-        </w:rPr>
-      </w:pPr>
-      <w:r>
-        <w:rPr>
-          <w:rStyle w:val="SubtleEmphasis"/>
-        </w:rPr>
-        <w:t xml:space="preserve">/waypoints list world </w:t>
-      </w:r>
-      <w:proofErr w:type="spellStart"/>
-      <w:r>
-        <w:rPr>
-          <w:rStyle w:val="SubtleEmphasis"/>
-        </w:rPr>
-        <w:t>world</w:t>
-      </w:r>
-      <w:proofErr w:type="spellEnd"/>
-    </w:p>
-    <w:p>
-      <w:r>
-        <w:rPr>
-          <w:rStyle w:val="SubtleEmphasis"/>
-        </w:rPr>
-        <w:t>Notes:</w:t>
-      </w:r>
-      <w:r>
-        <w:rPr>
-          <w:rStyle w:val="SubtleEmphasis"/>
-        </w:rPr>
-        <w:t xml:space="preserve"> Will list the waypoints you specified. If you use page it will list waypoints (9*page </w:t>
-      </w:r>
-      <w:proofErr w:type="gramStart"/>
-      <w:r>
-        <w:rPr>
-          <w:rStyle w:val="SubtleEmphasis"/>
-        </w:rPr>
-        <w:t>number  -</w:t>
-      </w:r>
-      <w:proofErr w:type="gramEnd"/>
-      <w:r>
-        <w:rPr>
-          <w:rStyle w:val="SubtleEmphasis"/>
-        </w:rPr>
-        <w:t xml:space="preserve"> 1) through (9*page number).if you use world it will list all waypoints on the given world.</w:t>
-      </w:r>
-    </w:p>
-    <w:p>
-      <w:pPr>
-        <w:pStyle w:val="Heading2"/>
-        <w:rPr>
-          <w:rStyle w:val="IntenseEmphasis"/>
-        </w:rPr>
-      </w:pPr>
-      <w:bookmarkStart w:id="9" w:name="_Toc321144887"/>
-      <w:r>
-        <w:rPr>
-          <w:rStyle w:val="IntenseEmphasis"/>
-        </w:rPr>
-        <w:lastRenderedPageBreak/>
-        <w:t>Version</w:t>
-      </w:r>
-      <w:bookmarkEnd w:id="9"/>
-    </w:p>
-    <w:p>
-      <w:pPr>
-        <w:rPr>
-          <w:vertAlign w:val="superscript"/>
-        </w:rPr>
-      </w:pPr>
-      <w:r>
-        <w:t>/waypoints version</w:t>
-      </w:r>
-      <w:r>
-        <w:rPr>
-          <w:vertAlign w:val="superscript"/>
-        </w:rPr>
-        <w:t xml:space="preserve"> </w:t>
-      </w:r>
-    </w:p>
-    <w:p>
-      <w:pPr>
-        <w:rPr>
-          <w:rStyle w:val="SubtleEmphasis"/>
-        </w:rPr>
-      </w:pPr>
-      <w:r>
-        <w:rPr>
-          <w:rStyle w:val="SubtleEmphasis"/>
-        </w:rPr>
-        <w:t>Usage:</w:t>
-      </w:r>
-      <w:r>
-        <w:rPr>
-          <w:rStyle w:val="SubtleEmphasis"/>
-        </w:rPr>
-        <w:t xml:space="preserve"> /waypoints version</w:t>
       </w:r>
     </w:p>
     <w:p>
@@ -2244,6 +2150,82 @@
         <w:rPr>
           <w:rStyle w:val="SubtleEmphasis"/>
         </w:rPr>
+        <w:t xml:space="preserve">Permissions node: </w:t>
+      </w:r>
+      <w:r>
+        <w:rPr>
+          <w:rStyle w:val="SubtleEmphasis"/>
+        </w:rPr>
+        <w:t>waypoints.basic.</w:t>
+      </w:r>
+      <w:r>
+        <w:rPr>
+          <w:rStyle w:val="SubtleEmphasis"/>
+        </w:rPr>
+        <w:t>list</w:t>
+      </w:r>
+    </w:p>
+    <w:p>
+      <w:pPr>
+        <w:pStyle w:val="Heading2"/>
+        <w:rPr>
+          <w:rStyle w:val="IntenseEmphasis"/>
+        </w:rPr>
+      </w:pPr>
+      <w:bookmarkStart w:id="9" w:name="_Toc321161554"/>
+      <w:r>
+        <w:rPr>
+          <w:rStyle w:val="IntenseEmphasis"/>
+        </w:rPr>
+        <w:t>Version</w:t>
+      </w:r>
+      <w:bookmarkEnd w:id="9"/>
+    </w:p>
+    <w:p>
+      <w:pPr>
+        <w:rPr>
+          <w:vertAlign w:val="superscript"/>
+        </w:rPr>
+      </w:pPr>
+      <w:r>
+        <w:t>/waypoints version</w:t>
+      </w:r>
+      <w:r>
+        <w:rPr>
+          <w:vertAlign w:val="superscript"/>
+        </w:rPr>
+        <w:t xml:space="preserve"> </w:t>
+      </w:r>
+    </w:p>
+    <w:p>
+      <w:pPr>
+        <w:rPr>
+          <w:rStyle w:val="SubtleEmphasis"/>
+        </w:rPr>
+      </w:pPr>
+      <w:r>
+        <w:rPr>
+          <w:rStyle w:val="SubtleEmphasis"/>
+        </w:rPr>
+        <w:t>Usage:</w:t>
+      </w:r>
+      <w:r>
+        <w:rPr>
+          <w:rStyle w:val="SubtleEmphasis"/>
+        </w:rPr>
+        <w:t xml:space="preserve"> /waypoints version</w:t>
+      </w:r>
+    </w:p>
+    <w:p>
+      <w:pPr>
+        <w:rPr>
+          <w:rStyle w:val="SubtleEmphasis"/>
+        </w:rPr>
+      </w:pPr>
+      <w:r>
+        <w:rPr>
+          <w:rStyle w:val="SubtleEmphasis"/>
+        </w:rPr>
         <w:t>Notes:</w:t>
       </w:r>
       <w:r>
@@ -2252,56 +2234,11 @@
         </w:rPr>
         <w:t xml:space="preserve"> Will list the current version of waypoints, as set by the code. This will be updated more accurately then the plugin.yml file.</w:t>
       </w:r>
-    </w:p>
-    <w:p>
-      <w:pPr>
-        <w:pStyle w:val="Heading2"/>
-        <w:rPr>
-          <w:rStyle w:val="IntenseEmphasis"/>
-        </w:rPr>
-      </w:pPr>
-      <w:bookmarkStart w:id="10" w:name="_Toc321144888"/>
-      <w:r>
-        <w:rPr>
-          <w:rStyle w:val="IntenseEmphasis"/>
-        </w:rPr>
-        <w:t>Save</w:t>
-      </w:r>
-      <w:bookmarkEnd w:id="10"/>
-    </w:p>
-    <w:p>
-      <w:pPr>
-        <w:rPr>
-          <w:vertAlign w:val="superscript"/>
-        </w:rPr>
-      </w:pPr>
-      <w:r>
-        <w:t>/waypoints save</w:t>
-      </w:r>
-      <w:r>
-        <w:rPr>
-          <w:vertAlign w:val="superscript"/>
+      <w:r>
+        <w:rPr>
+          <w:rStyle w:val="SubtleEmphasis"/>
         </w:rPr>
         <w:t xml:space="preserve"> </w:t>
-      </w:r>
-    </w:p>
-    <w:p>
-      <w:pPr>
-        <w:rPr>
-          <w:rStyle w:val="SubtleEmphasis"/>
-        </w:rPr>
-      </w:pPr>
-      <w:r>
-        <w:rPr>
-          <w:rStyle w:val="SubtleEmphasis"/>
-        </w:rPr>
-        <w:t>Usage:</w:t>
-      </w:r>
-      <w:r>
-        <w:rPr>
-          <w:rStyle w:val="SubtleEmphasis"/>
-        </w:rPr>
-        <w:t xml:space="preserve"> /waypoints save</w:t>
       </w:r>
     </w:p>
     <w:p>
@@ -2316,27 +2253,92 @@
         <w:rPr>
           <w:rStyle w:val="SubtleEmphasis"/>
         </w:rPr>
+        <w:t>Permissions node: n/a</w:t>
+      </w:r>
+    </w:p>
+    <w:p>
+      <w:pPr>
+        <w:pStyle w:val="Heading2"/>
+        <w:rPr>
+          <w:rStyle w:val="IntenseEmphasis"/>
+        </w:rPr>
+      </w:pPr>
+      <w:bookmarkStart w:id="10" w:name="_Toc321161555"/>
+      <w:r>
+        <w:rPr>
+          <w:rStyle w:val="IntenseEmphasis"/>
+        </w:rPr>
+        <w:t>Save</w:t>
+      </w:r>
+      <w:bookmarkEnd w:id="10"/>
+    </w:p>
+    <w:p>
+      <w:pPr>
+        <w:rPr>
+          <w:vertAlign w:val="superscript"/>
+        </w:rPr>
+      </w:pPr>
+      <w:r>
+        <w:t>/waypoints save</w:t>
+      </w:r>
+      <w:r>
+        <w:rPr>
+          <w:vertAlign w:val="superscript"/>
+        </w:rPr>
+        <w:t xml:space="preserve"> </w:t>
+      </w:r>
+    </w:p>
+    <w:p>
+      <w:pPr>
+        <w:rPr>
+          <w:rStyle w:val="SubtleEmphasis"/>
+        </w:rPr>
+      </w:pPr>
+      <w:r>
+        <w:rPr>
+          <w:rStyle w:val="SubtleEmphasis"/>
+        </w:rPr>
+        <w:t>Usage:</w:t>
+      </w:r>
+      <w:r>
+        <w:rPr>
+          <w:rStyle w:val="SubtleEmphasis"/>
+        </w:rPr>
+        <w:t xml:space="preserve"> /waypoints save</w:t>
+      </w:r>
+    </w:p>
+    <w:p>
+      <w:pPr>
+        <w:rPr>
+          <w:rStyle w:val="SubtleEmphasis"/>
+        </w:rPr>
+      </w:pPr>
+      <w:r>
+        <w:rPr>
+          <w:rStyle w:val="SubtleEmphasis"/>
+        </w:rPr>
         <w:t>Notes:</w:t>
       </w:r>
       <w:r>
         <w:rPr>
           <w:rStyle w:val="SubtleEmphasis"/>
         </w:rPr>
-        <w:t xml:space="preserve"> Saves the waypoints into a serialized file in the </w:t>
-      </w:r>
-      <w:proofErr w:type="spellStart"/>
-      <w:r>
-        <w:rPr>
-          <w:rStyle w:val="SubtleEmphasis"/>
-        </w:rPr>
-        <w:t>plugins</w:t>
-      </w:r>
-      <w:proofErr w:type="spellEnd"/>
-      <w:r>
-        <w:rPr>
-          <w:rStyle w:val="SubtleEmphasis"/>
-        </w:rPr>
-        <w:t>/Waypoints directory.</w:t>
+        <w:t xml:space="preserve"> Saves the waypoints into a serialized file in the plugins/Waypoints directory.</w:t>
+      </w:r>
+    </w:p>
+    <w:p>
+      <w:pPr>
+        <w:rPr>
+          <w:i/>
+          <w:iCs/>
+          <w:color w:val="808080" w:themeColor="text1" w:themeTint="7F"/>
+        </w:rPr>
+      </w:pPr>
+      <w:r>
+        <w:rPr>
+          <w:rStyle w:val="SubtleEmphasis"/>
+        </w:rPr>
+        <w:t>Permissions node: waypoints.admin.save</w:t>
       </w:r>
     </w:p>
     <w:p>
@@ -2346,7 +2348,7 @@
           <w:rStyle w:val="IntenseEmphasis"/>
         </w:rPr>
       </w:pPr>
-      <w:bookmarkStart w:id="11" w:name="_Toc321144889"/>
+      <w:bookmarkStart w:id="11" w:name="_Toc321161556"/>
       <w:r>
         <w:rPr>
           <w:rStyle w:val="IntenseEmphasis"/>
@@ -2412,21 +2414,20 @@
         <w:rPr>
           <w:rStyle w:val="SubtleEmphasis"/>
         </w:rPr>
-        <w:t xml:space="preserve">Loads the waypoints from the serialized file (or older files if you have them instead) in the </w:t>
-      </w:r>
-      <w:proofErr w:type="spellStart"/>
-      <w:r>
-        <w:rPr>
-          <w:rStyle w:val="SubtleEmphasis"/>
-        </w:rPr>
-        <w:t>plugins</w:t>
-      </w:r>
-      <w:proofErr w:type="spellEnd"/>
-      <w:r>
-        <w:rPr>
-          <w:rStyle w:val="SubtleEmphasis"/>
-        </w:rPr>
-        <w:t>/Waypoints directory.</w:t>
+        <w:t>Loads the waypoints from the serialized file (or older files if you have them instead) in the plugins/Waypoints directory.</w:t>
+      </w:r>
+    </w:p>
+    <w:p>
+      <w:pPr>
+        <w:rPr>
+          <w:rStyle w:val="SubtleEmphasis"/>
+        </w:rPr>
+      </w:pPr>
+      <w:r>
+        <w:rPr>
+          <w:rStyle w:val="SubtleEmphasis"/>
+        </w:rPr>
+        <w:t>Permissions node: waypoints.admin.save</w:t>
       </w:r>
     </w:p>
     <w:p/>
@@ -2450,23 +2451,7 @@
           <w:sz w:val="18"/>
           <w:szCs w:val="18"/>
         </w:rPr>
-        <w:t>/waypoints can be replaced with /</w:t>
-      </w:r>
-      <w:proofErr w:type="spellStart"/>
-      <w:r>
-        <w:rPr>
-          <w:sz w:val="18"/>
-          <w:szCs w:val="18"/>
-        </w:rPr>
-        <w:t>wps</w:t>
-      </w:r>
-      <w:proofErr w:type="spellEnd"/>
-      <w:r>
-        <w:rPr>
-          <w:sz w:val="18"/>
-          <w:szCs w:val="18"/>
-        </w:rPr>
-        <w:t xml:space="preserve"> and still work properly.</w:t>
+        <w:t>/waypoints can be replaced with /wps and still work properly.</w:t>
       </w:r>
     </w:p>
     <w:p>
@@ -2482,6 +2467,7 @@
           <w:szCs w:val="18"/>
           <w:vertAlign w:val="superscript"/>
         </w:rPr>
+        <w:lastRenderedPageBreak/>
         <w:t xml:space="preserve">2 </w:t>
       </w:r>
       <w:r>
@@ -2542,7 +2528,7 @@
       <w:pPr>
         <w:pStyle w:val="Heading1"/>
       </w:pPr>
-      <w:bookmarkStart w:id="12" w:name="_Toc321144890"/>
+      <w:bookmarkStart w:id="12" w:name="_Toc321161557"/>
       <w:r>
         <w:t>Console Commands</w:t>
       </w:r>
@@ -2555,7 +2541,7 @@
           <w:rStyle w:val="IntenseEmphasis"/>
         </w:rPr>
       </w:pPr>
-      <w:bookmarkStart w:id="13" w:name="_Toc321144891"/>
+      <w:bookmarkStart w:id="13" w:name="_Toc321161558"/>
       <w:r>
         <w:rPr>
           <w:rStyle w:val="IntenseEmphasis"/>
@@ -2585,13 +2571,8 @@
       <w:r>
         <w:t xml:space="preserve"> </w:t>
       </w:r>
-      <w:proofErr w:type="gramStart"/>
-      <w:r>
-        <w:t>create(</w:t>
-      </w:r>
-      <w:proofErr w:type="gramEnd"/>
-      <w:r>
-        <w:t>add)</w:t>
+      <w:r>
+        <w:t>create(add)</w:t>
       </w:r>
       <w:r>
         <w:rPr>
@@ -2628,18 +2609,8 @@
         <w:rPr>
           <w:rStyle w:val="SubtleEmphasis"/>
         </w:rPr>
-        <w:t xml:space="preserve">Usage: waypoints create </w:t>
-      </w:r>
-      <w:proofErr w:type="spellStart"/>
-      <w:proofErr w:type="gramStart"/>
-      <w:r>
-        <w:rPr>
-          <w:rStyle w:val="SubtleEmphasis"/>
-        </w:rPr>
-        <w:t>aaa</w:t>
-      </w:r>
-      <w:proofErr w:type="spellEnd"/>
-      <w:proofErr w:type="gramEnd"/>
+        <w:t>Usage: waypoints create aaa</w:t>
+      </w:r>
     </w:p>
     <w:p>
       <w:pPr>
@@ -2666,7 +2637,7 @@
           <w:rStyle w:val="IntenseEmphasis"/>
         </w:rPr>
       </w:pPr>
-      <w:bookmarkStart w:id="14" w:name="_Toc321144892"/>
+      <w:bookmarkStart w:id="14" w:name="_Toc321161559"/>
       <w:r>
         <w:rPr>
           <w:rStyle w:val="IntenseEmphasis"/>
@@ -2681,13 +2652,8 @@
           <w:vertAlign w:val="superscript"/>
         </w:rPr>
       </w:pPr>
-      <w:proofErr w:type="gramStart"/>
-      <w:r>
-        <w:t>waypoints</w:t>
-      </w:r>
-      <w:proofErr w:type="gramEnd"/>
-      <w:r>
-        <w:t xml:space="preserve"> delete(remove) &lt;</w:t>
+      <w:r>
+        <w:t>waypoints delete(remove) &lt;</w:t>
       </w:r>
       <w:r>
         <w:t xml:space="preserve"> </w:t>
@@ -2724,18 +2690,8 @@
         <w:rPr>
           <w:rStyle w:val="SubtleEmphasis"/>
         </w:rPr>
-        <w:t xml:space="preserve">waypoints delete </w:t>
-      </w:r>
-      <w:proofErr w:type="spellStart"/>
-      <w:proofErr w:type="gramStart"/>
-      <w:r>
-        <w:rPr>
-          <w:rStyle w:val="SubtleEmphasis"/>
-        </w:rPr>
-        <w:t>aaa</w:t>
-      </w:r>
-      <w:proofErr w:type="spellEnd"/>
-      <w:proofErr w:type="gramEnd"/>
+        <w:t>waypoints delete aaa</w:t>
+      </w:r>
     </w:p>
     <w:p>
       <w:pPr>
@@ -2749,38 +2705,7 @@
         <w:rPr>
           <w:rStyle w:val="SubtleEmphasis"/>
         </w:rPr>
-        <w:lastRenderedPageBreak/>
-        <w:t xml:space="preserve">Notes: Deletes the waypoint </w:t>
-      </w:r>
-      <w:proofErr w:type="spellStart"/>
-      <w:proofErr w:type="gramStart"/>
-      <w:r>
-        <w:rPr>
-          <w:rStyle w:val="SubtleEmphasis"/>
-        </w:rPr>
-        <w:t>aaa</w:t>
-      </w:r>
-      <w:proofErr w:type="spellEnd"/>
-      <w:proofErr w:type="gramEnd"/>
-      <w:r>
-        <w:rPr>
-          <w:rStyle w:val="SubtleEmphasis"/>
-        </w:rPr>
-        <w:t xml:space="preserve"> from the list of waypoints. </w:t>
-      </w:r>
-      <w:proofErr w:type="gramStart"/>
-      <w:r>
-        <w:rPr>
-          <w:rStyle w:val="SubtleEmphasis"/>
-        </w:rPr>
-        <w:t>Waypoints is</w:t>
-      </w:r>
-      <w:proofErr w:type="gramEnd"/>
-      <w:r>
-        <w:rPr>
-          <w:rStyle w:val="SubtleEmphasis"/>
-        </w:rPr>
-        <w:t xml:space="preserve"> saved immediately upon deletion.</w:t>
+        <w:t>Notes: Deletes the waypoint aaa from the list of waypoints. Waypoints is saved immediately upon deletion.</w:t>
       </w:r>
     </w:p>
     <w:p>
@@ -2790,7 +2715,7 @@
           <w:rStyle w:val="IntenseEmphasis"/>
         </w:rPr>
       </w:pPr>
-      <w:bookmarkStart w:id="15" w:name="_Toc321144893"/>
+      <w:bookmarkStart w:id="15" w:name="_Toc321161560"/>
       <w:r>
         <w:rPr>
           <w:rStyle w:val="IntenseEmphasis"/>
@@ -2800,13 +2725,8 @@
       <w:bookmarkEnd w:id="15"/>
     </w:p>
     <w:p>
-      <w:proofErr w:type="gramStart"/>
-      <w:r>
-        <w:t>waypoints</w:t>
-      </w:r>
-      <w:proofErr w:type="gramEnd"/>
-      <w:r>
-        <w:t xml:space="preserve"> list [page] [#]</w:t>
+      <w:r>
+        <w:t>waypoints list [page] [#]</w:t>
       </w:r>
     </w:p>
     <w:p>
@@ -2815,13 +2735,8 @@
           <w:vertAlign w:val="superscript"/>
         </w:rPr>
       </w:pPr>
-      <w:proofErr w:type="gramStart"/>
-      <w:r>
-        <w:t>waypoints</w:t>
-      </w:r>
-      <w:proofErr w:type="gramEnd"/>
-      <w:r>
-        <w:t xml:space="preserve"> list [world] [world name]</w:t>
+      <w:r>
+        <w:t>waypoints list [world] [world name]</w:t>
       </w:r>
       <w:r>
         <w:rPr>
@@ -2861,49 +2776,25 @@
           <w:rStyle w:val="SubtleEmphasis"/>
         </w:rPr>
       </w:pPr>
-      <w:proofErr w:type="gramStart"/>
-      <w:r>
-        <w:rPr>
-          <w:rStyle w:val="SubtleEmphasis"/>
-        </w:rPr>
-        <w:t>waypoints</w:t>
-      </w:r>
-      <w:proofErr w:type="gramEnd"/>
-      <w:r>
-        <w:rPr>
-          <w:rStyle w:val="SubtleEmphasis"/>
-        </w:rPr>
-        <w:t xml:space="preserve"> list page 1</w:t>
-      </w:r>
-    </w:p>
-    <w:p>
-      <w:pPr>
-        <w:rPr>
-          <w:rStyle w:val="SubtleEmphasis"/>
-        </w:rPr>
-      </w:pPr>
-      <w:proofErr w:type="gramStart"/>
-      <w:r>
-        <w:rPr>
-          <w:rStyle w:val="SubtleEmphasis"/>
-        </w:rPr>
-        <w:t>waypoints</w:t>
-      </w:r>
-      <w:proofErr w:type="gramEnd"/>
-      <w:r>
-        <w:rPr>
-          <w:rStyle w:val="SubtleEmphasis"/>
-        </w:rPr>
-        <w:t xml:space="preserve"> list world </w:t>
-      </w:r>
-      <w:proofErr w:type="spellStart"/>
-      <w:r>
-        <w:rPr>
-          <w:rStyle w:val="SubtleEmphasis"/>
-        </w:rPr>
-        <w:t>world</w:t>
-      </w:r>
-      <w:proofErr w:type="spellEnd"/>
+      <w:r>
+        <w:rPr>
+          <w:rStyle w:val="SubtleEmphasis"/>
+        </w:rPr>
+        <w:t>waypoints list page 1</w:t>
+      </w:r>
+    </w:p>
+    <w:p>
+      <w:pPr>
+        <w:rPr>
+          <w:rStyle w:val="SubtleEmphasis"/>
+        </w:rPr>
+      </w:pPr>
+      <w:r>
+        <w:rPr>
+          <w:rStyle w:val="SubtleEmphasis"/>
+        </w:rPr>
+        <w:t>waypoints list world world</w:t>
+      </w:r>
     </w:p>
     <w:p>
       <w:pPr>
@@ -2920,21 +2811,7 @@
         <w:rPr>
           <w:rStyle w:val="SubtleEmphasis"/>
         </w:rPr>
-        <w:t xml:space="preserve">Notes: Will list the waypoints you specified. If you use page it will list waypoints (9*page </w:t>
-      </w:r>
-      <w:proofErr w:type="gramStart"/>
-      <w:r>
-        <w:rPr>
-          <w:rStyle w:val="SubtleEmphasis"/>
-        </w:rPr>
-        <w:t>number  -</w:t>
-      </w:r>
-      <w:proofErr w:type="gramEnd"/>
-      <w:r>
-        <w:rPr>
-          <w:rStyle w:val="SubtleEmphasis"/>
-        </w:rPr>
-        <w:t xml:space="preserve"> 1) through (9*page number).if you use world it will list all waypoints on the given world.</w:t>
+        <w:t>Notes: Will list the waypoints you specified. If you use page it will list waypoints (9*page number  - 1) through (9*page number).if you use world it will list all waypoints on the given world.</w:t>
       </w:r>
     </w:p>
     <w:p>
@@ -2944,7 +2821,7 @@
           <w:rStyle w:val="IntenseEmphasis"/>
         </w:rPr>
       </w:pPr>
-      <w:bookmarkStart w:id="16" w:name="_Toc321144894"/>
+      <w:bookmarkStart w:id="16" w:name="_Toc321161561"/>
       <w:r>
         <w:rPr>
           <w:rStyle w:val="IntenseEmphasis"/>
@@ -2959,13 +2836,8 @@
           <w:vertAlign w:val="superscript"/>
         </w:rPr>
       </w:pPr>
-      <w:proofErr w:type="gramStart"/>
-      <w:r>
-        <w:t>waypoints</w:t>
-      </w:r>
-      <w:proofErr w:type="gramEnd"/>
-      <w:r>
-        <w:t xml:space="preserve"> version</w:t>
+      <w:r>
+        <w:t>waypoints version</w:t>
       </w:r>
       <w:r>
         <w:rPr>
@@ -3022,7 +2894,7 @@
           <w:rStyle w:val="IntenseEmphasis"/>
         </w:rPr>
       </w:pPr>
-      <w:bookmarkStart w:id="17" w:name="_Toc321144895"/>
+      <w:bookmarkStart w:id="17" w:name="_Toc321161562"/>
       <w:r>
         <w:rPr>
           <w:rStyle w:val="IntenseEmphasis"/>
@@ -3037,13 +2909,8 @@
           <w:vertAlign w:val="superscript"/>
         </w:rPr>
       </w:pPr>
-      <w:proofErr w:type="gramStart"/>
-      <w:r>
-        <w:t>waypoints</w:t>
-      </w:r>
-      <w:proofErr w:type="gramEnd"/>
-      <w:r>
-        <w:t xml:space="preserve"> save</w:t>
+      <w:r>
+        <w:t>waypoints save</w:t>
       </w:r>
       <w:r>
         <w:rPr>
@@ -3062,6 +2929,7 @@
         <w:rPr>
           <w:rStyle w:val="SubtleEmphasis"/>
         </w:rPr>
+        <w:lastRenderedPageBreak/>
         <w:t>Usage:</w:t>
       </w:r>
       <w:r>
@@ -3090,21 +2958,7 @@
         <w:rPr>
           <w:rStyle w:val="SubtleEmphasis"/>
         </w:rPr>
-        <w:t xml:space="preserve">Notes: Saves the waypoints into a serialized file in the </w:t>
-      </w:r>
-      <w:proofErr w:type="spellStart"/>
-      <w:r>
-        <w:rPr>
-          <w:rStyle w:val="SubtleEmphasis"/>
-        </w:rPr>
-        <w:t>plugins</w:t>
-      </w:r>
-      <w:proofErr w:type="spellEnd"/>
-      <w:r>
-        <w:rPr>
-          <w:rStyle w:val="SubtleEmphasis"/>
-        </w:rPr>
-        <w:t>/Waypoints directory.</w:t>
+        <w:t>Notes: Saves the waypoints into a serialized file in the plugins/Waypoints directory.</w:t>
       </w:r>
     </w:p>
     <w:p>
@@ -3114,7 +2968,7 @@
           <w:rStyle w:val="IntenseEmphasis"/>
         </w:rPr>
       </w:pPr>
-      <w:bookmarkStart w:id="18" w:name="_Toc321144896"/>
+      <w:bookmarkStart w:id="18" w:name="_Toc321161563"/>
       <w:r>
         <w:rPr>
           <w:rStyle w:val="IntenseEmphasis"/>
@@ -3129,13 +2983,8 @@
           <w:vertAlign w:val="superscript"/>
         </w:rPr>
       </w:pPr>
-      <w:proofErr w:type="gramStart"/>
-      <w:r>
-        <w:t>waypoints</w:t>
-      </w:r>
-      <w:proofErr w:type="gramEnd"/>
-      <w:r>
-        <w:t xml:space="preserve"> load</w:t>
+      <w:r>
+        <w:t>waypoints load</w:t>
       </w:r>
       <w:r>
         <w:rPr>
@@ -3150,33 +2999,17 @@
           <w:rStyle w:val="SubtleEmphasis"/>
         </w:rPr>
       </w:pPr>
-      <w:proofErr w:type="spellStart"/>
-      <w:r>
-        <w:rPr>
-          <w:rStyle w:val="SubtleEmphasis"/>
-        </w:rPr>
-        <w:t>Usage</w:t>
-      </w:r>
-      <w:proofErr w:type="gramStart"/>
-      <w:r>
-        <w:rPr>
-          <w:rStyle w:val="SubtleEmphasis"/>
-        </w:rPr>
-        <w:t>:</w:t>
-      </w:r>
-      <w:r>
-        <w:rPr>
-          <w:rStyle w:val="SubtleEmphasis"/>
-        </w:rPr>
-        <w:t>waypoints</w:t>
-      </w:r>
-      <w:proofErr w:type="spellEnd"/>
-      <w:proofErr w:type="gramEnd"/>
-      <w:r>
-        <w:rPr>
-          <w:rStyle w:val="SubtleEmphasis"/>
-        </w:rPr>
-        <w:t xml:space="preserve"> load</w:t>
+      <w:r>
+        <w:rPr>
+          <w:rStyle w:val="SubtleEmphasis"/>
+        </w:rPr>
+        <w:t>Usage:</w:t>
+      </w:r>
+      <w:r>
+        <w:rPr>
+          <w:rStyle w:val="SubtleEmphasis"/>
+        </w:rPr>
+        <w:t>waypoints load</w:t>
       </w:r>
     </w:p>
     <w:p>
@@ -3201,21 +3034,7 @@
         <w:rPr>
           <w:rStyle w:val="SubtleEmphasis"/>
         </w:rPr>
-        <w:t xml:space="preserve">Loads the waypoints from the serialized file (or older files if you have them instead) in the </w:t>
-      </w:r>
-      <w:proofErr w:type="spellStart"/>
-      <w:r>
-        <w:rPr>
-          <w:rStyle w:val="SubtleEmphasis"/>
-        </w:rPr>
-        <w:t>plugins</w:t>
-      </w:r>
-      <w:proofErr w:type="spellEnd"/>
-      <w:r>
-        <w:rPr>
-          <w:rStyle w:val="SubtleEmphasis"/>
-        </w:rPr>
-        <w:t>/Waypoints directory.</w:t>
+        <w:t>Loads the waypoints from the serialized file (or older files if you have them instead) in the plugins/Waypoints directory.</w:t>
       </w:r>
     </w:p>
     <w:p>
@@ -3247,23 +3066,7 @@
           <w:sz w:val="18"/>
           <w:szCs w:val="18"/>
         </w:rPr>
-        <w:t>/waypoints can be replaced with /</w:t>
-      </w:r>
-      <w:proofErr w:type="spellStart"/>
-      <w:r>
-        <w:rPr>
-          <w:sz w:val="18"/>
-          <w:szCs w:val="18"/>
-        </w:rPr>
-        <w:t>wps</w:t>
-      </w:r>
-      <w:proofErr w:type="spellEnd"/>
-      <w:r>
-        <w:rPr>
-          <w:sz w:val="18"/>
-          <w:szCs w:val="18"/>
-        </w:rPr>
-        <w:t xml:space="preserve"> and the command will work properly.</w:t>
+        <w:t>/waypoints can be replaced with /wps and the command will work properly.</w:t>
       </w:r>
     </w:p>
     <w:p>
@@ -3323,11 +3126,180 @@
     <w:p>
       <w:pPr>
         <w:rPr>
+          <w:sz w:val="18"/>
+          <w:szCs w:val="18"/>
+        </w:rPr>
+      </w:pPr>
+    </w:p>
+    <w:p>
+      <w:pPr>
+        <w:pStyle w:val="Title"/>
+        <w:rPr>
           <w:rStyle w:val="IntenseEmphasis"/>
           <w:b w:val="0"/>
           <w:i w:val="0"/>
         </w:rPr>
       </w:pPr>
+      <w:r>
+        <w:rPr>
+          <w:rStyle w:val="IntenseEmphasis"/>
+          <w:b w:val="0"/>
+          <w:i w:val="0"/>
+        </w:rPr>
+        <w:t>Extensions</w:t>
+      </w:r>
+    </w:p>
+    <w:p>
+      <w:pPr>
+        <w:pStyle w:val="Heading1"/>
+      </w:pPr>
+      <w:bookmarkStart w:id="19" w:name="_Toc321161564"/>
+      <w:r>
+        <w:t>Waypoints Signs</w:t>
+      </w:r>
+      <w:bookmarkEnd w:id="19"/>
+    </w:p>
+    <w:p>
+      <w:r>
+        <w:t>Waypoints.Signs is a small extension of Waypoints that enables the option to Waypoint to destinations through the use of signs.</w:t>
+      </w:r>
+    </w:p>
+    <w:p>
+      <w:r>
+        <w:t>A sign with the text:</w:t>
+      </w:r>
+    </w:p>
+    <w:p>
+      <w:pPr>
+        <w:rPr>
+          <w:rStyle w:val="SubtleReference"/>
+        </w:rPr>
+      </w:pPr>
+      <w:r>
+        <w:rPr>
+          <w:rStyle w:val="SubtleReference"/>
+        </w:rPr>
+        <w:t>Waypoint:</w:t>
+      </w:r>
+    </w:p>
+    <w:p>
+      <w:pPr>
+        <w:rPr>
+          <w:rStyle w:val="SubtleReference"/>
+        </w:rPr>
+      </w:pPr>
+      <w:r>
+        <w:rPr>
+          <w:rStyle w:val="SubtleReference"/>
+        </w:rPr>
+        <w:t>&lt;waypoint name&gt;</w:t>
+      </w:r>
+    </w:p>
+    <w:p>
+      <w:pPr>
+        <w:rPr>
+          <w:rStyle w:val="SubtleEmphasis"/>
+        </w:rPr>
+      </w:pPr>
+      <w:r>
+        <w:rPr>
+          <w:rStyle w:val="SubtleEmphasis"/>
+        </w:rPr>
+        <w:t>Creating a sign permissions nodes</w:t>
+      </w:r>
+      <w:r>
+        <w:rPr>
+          <w:rStyle w:val="SubtleEmphasis"/>
+        </w:rPr>
+        <w:t>: waypoints.sign.create</w:t>
+      </w:r>
+    </w:p>
+    <w:p>
+      <w:pPr>
+        <w:rPr>
+          <w:rStyle w:val="SubtleEmphasis"/>
+        </w:rPr>
+      </w:pPr>
+      <w:r>
+        <w:rPr>
+          <w:rStyle w:val="SubtleEmphasis"/>
+        </w:rPr>
+        <w:t>Using p</w:t>
+      </w:r>
+      <w:r>
+        <w:rPr>
+          <w:rStyle w:val="SubtleEmphasis"/>
+        </w:rPr>
+        <w:t>e</w:t>
+      </w:r>
+      <w:r>
+        <w:rPr>
+          <w:rStyle w:val="SubtleEmphasis"/>
+        </w:rPr>
+        <w:t>rmissions node</w:t>
+      </w:r>
+      <w:r>
+        <w:rPr>
+          <w:rStyle w:val="SubtleEmphasis"/>
+        </w:rPr>
+        <w:t>s</w:t>
+      </w:r>
+      <w:r>
+        <w:rPr>
+          <w:rStyle w:val="SubtleEmphasis"/>
+        </w:rPr>
+        <w:t xml:space="preserve"> </w:t>
+      </w:r>
+      <w:r>
+        <w:rPr>
+          <w:rStyle w:val="SubtleEmphasis"/>
+        </w:rPr>
+        <w:t>(either)</w:t>
+      </w:r>
+      <w:r>
+        <w:rPr>
+          <w:rStyle w:val="SubtleEmphasis"/>
+        </w:rPr>
+        <w:t>: waypoints.basic.go</w:t>
+      </w:r>
+    </w:p>
+    <w:p>
+      <w:pPr>
+        <w:rPr>
+          <w:rStyle w:val="SubtleEmphasis"/>
+        </w:rPr>
+      </w:pPr>
+      <w:r>
+        <w:rPr>
+          <w:rStyle w:val="SubtleEmphasis"/>
+        </w:rPr>
+        <w:tab/>
+      </w:r>
+      <w:r>
+        <w:rPr>
+          <w:rStyle w:val="SubtleEmphasis"/>
+        </w:rPr>
+        <w:tab/>
+      </w:r>
+      <w:r>
+        <w:rPr>
+          <w:rStyle w:val="SubtleEmphasis"/>
+        </w:rPr>
+        <w:tab/>
+      </w:r>
+      <w:r>
+        <w:rPr>
+          <w:rStyle w:val="SubtleEmphasis"/>
+        </w:rPr>
+        <w:tab/>
+        <w:t>w</w:t>
+      </w:r>
+      <w:r>
+        <w:rPr>
+          <w:rStyle w:val="SubtleEmphasis"/>
+        </w:rPr>
+        <w:t>aypoints.sign.go</w:t>
+      </w:r>
     </w:p>
     <w:sectPr>
       <w:headerReference w:type="default" r:id="rId8"/>
@@ -3394,7 +3366,7 @@
           <w:b/>
           <w:noProof/>
         </w:rPr>
-        <w:t>1</w:t>
+        <w:t>6</w:t>
       </w:r>
     </w:fldSimple>
   </w:p>
@@ -3601,7 +3573,7 @@
   <w:style w:type="paragraph" w:default="1" w:styleId="Normal">
     <w:name w:val="Normal"/>
     <w:qFormat/>
-    <w:rsid w:val="00BC24BA"/>
+    <w:rsid w:val="00E11080"/>
   </w:style>
   <w:style w:type="paragraph" w:styleId="Heading1">
     <w:name w:val="heading 1"/>
@@ -3648,6 +3620,52 @@
       <w:color w:val="4F81BD" w:themeColor="accent1"/>
       <w:sz w:val="26"/>
       <w:szCs w:val="26"/>
+    </w:rPr>
+  </w:style>
+  <w:style w:type="paragraph" w:styleId="Heading3">
+    <w:name w:val="heading 3"/>
+    <w:basedOn w:val="Normal"/>
+    <w:next w:val="Normal"/>
+    <w:link w:val="Heading3Char"/>
+    <w:uiPriority w:val="9"/>
+    <w:unhideWhenUsed/>
+    <w:qFormat/>
+    <w:rsid w:val="00212D1B"/>
+    <w:pPr>
+      <w:keepNext/>
+      <w:keepLines/>
+      <w:spacing w:before="200" w:after="0"/>
+      <w:outlineLvl w:val="2"/>
+    </w:pPr>
+    <w:rPr>
+      <w:rFonts w:asciiTheme="majorHAnsi" w:eastAsiaTheme="majorEastAsia" w:hAnsiTheme="majorHAnsi" w:cstheme="majorBidi"/>
+      <w:b/>
+      <w:bCs/>
+      <w:color w:val="4F81BD" w:themeColor="accent1"/>
+    </w:rPr>
+  </w:style>
+  <w:style w:type="paragraph" w:styleId="Heading4">
+    <w:name w:val="heading 4"/>
+    <w:basedOn w:val="Normal"/>
+    <w:next w:val="Normal"/>
+    <w:link w:val="Heading4Char"/>
+    <w:uiPriority w:val="9"/>
+    <w:unhideWhenUsed/>
+    <w:qFormat/>
+    <w:rsid w:val="00212D1B"/>
+    <w:pPr>
+      <w:keepNext/>
+      <w:keepLines/>
+      <w:spacing w:before="200" w:after="0"/>
+      <w:outlineLvl w:val="3"/>
+    </w:pPr>
+    <w:rPr>
+      <w:rFonts w:asciiTheme="majorHAnsi" w:eastAsiaTheme="majorEastAsia" w:hAnsiTheme="majorHAnsi" w:cstheme="majorBidi"/>
+      <w:b/>
+      <w:bCs/>
+      <w:i/>
+      <w:iCs/>
+      <w:color w:val="4F81BD" w:themeColor="accent1"/>
     </w:rPr>
   </w:style>
   <w:style w:type="character" w:default="1" w:styleId="DefaultParagraphFont">
@@ -3948,6 +3966,46 @@
       <w:szCs w:val="16"/>
     </w:rPr>
   </w:style>
+  <w:style w:type="character" w:styleId="SubtleReference">
+    <w:name w:val="Subtle Reference"/>
+    <w:basedOn w:val="DefaultParagraphFont"/>
+    <w:uiPriority w:val="31"/>
+    <w:qFormat/>
+    <w:rsid w:val="00053FFA"/>
+    <w:rPr>
+      <w:smallCaps/>
+      <w:color w:val="C0504D" w:themeColor="accent2"/>
+      <w:u w:val="single"/>
+    </w:rPr>
+  </w:style>
+  <w:style w:type="character" w:customStyle="1" w:styleId="Heading3Char">
+    <w:name w:val="Heading 3 Char"/>
+    <w:basedOn w:val="DefaultParagraphFont"/>
+    <w:link w:val="Heading3"/>
+    <w:uiPriority w:val="9"/>
+    <w:rsid w:val="00212D1B"/>
+    <w:rPr>
+      <w:rFonts w:asciiTheme="majorHAnsi" w:eastAsiaTheme="majorEastAsia" w:hAnsiTheme="majorHAnsi" w:cstheme="majorBidi"/>
+      <w:b/>
+      <w:bCs/>
+      <w:color w:val="4F81BD" w:themeColor="accent1"/>
+    </w:rPr>
+  </w:style>
+  <w:style w:type="character" w:customStyle="1" w:styleId="Heading4Char">
+    <w:name w:val="Heading 4 Char"/>
+    <w:basedOn w:val="DefaultParagraphFont"/>
+    <w:link w:val="Heading4"/>
+    <w:uiPriority w:val="9"/>
+    <w:rsid w:val="00212D1B"/>
+    <w:rPr>
+      <w:rFonts w:asciiTheme="majorHAnsi" w:eastAsiaTheme="majorEastAsia" w:hAnsiTheme="majorHAnsi" w:cstheme="majorBidi"/>
+      <w:b/>
+      <w:bCs/>
+      <w:i/>
+      <w:iCs/>
+      <w:color w:val="4F81BD" w:themeColor="accent1"/>
+    </w:rPr>
+  </w:style>
 </w:styles>
 </file>
 
@@ -4241,7 +4299,7 @@
 </file>
 
 <file path=customXml/itemProps1.xml><?xml version="1.0" encoding="utf-8"?>
-<ds:datastoreItem xmlns:ds="http://schemas.openxmlformats.org/officeDocument/2006/customXml" ds:itemID="{20FFAE53-F0DE-4B5A-AD73-D4B48CD12457}">
+<ds:datastoreItem xmlns:ds="http://schemas.openxmlformats.org/officeDocument/2006/customXml" ds:itemID="{1096D2AD-B080-4D3F-B928-E96C89ABB676}">
   <ds:schemaRefs>
     <ds:schemaRef ds:uri="http://schemas.openxmlformats.org/officeDocument/2006/bibliography"/>
   </ds:schemaRefs>

</xml_diff>